<commit_message>
ajout de mon nom
</commit_message>
<xml_diff>
--- a/3275_devoir1.docx
+++ b/3275_devoir1.docx
@@ -227,7 +227,18 @@
           <w:szCs w:val="32"/>
           <w:lang w:val="fr-CA"/>
         </w:rPr>
-        <w:t>Louis Pelletier &amp; Charlotte _</w:t>
+        <w:t xml:space="preserve">Louis Pelletier &amp; Charlotte </w:t>
+      </w:r>
+      <w:r>
+        <w:rPr>
+          <w:rFonts w:eastAsia="Times New Roman" w:cs="Times New Roman" w:ascii="Times New Roman" w:hAnsi="Times New Roman"/>
+          <w:b/>
+          <w:bCs/>
+          <w:sz w:val="32"/>
+          <w:szCs w:val="32"/>
+          <w:lang w:val="fr-CA"/>
+        </w:rPr>
+        <w:t>de Lanauze</w:t>
       </w:r>
     </w:p>
     <w:p>

</xml_diff>